<commit_message>
have made changes to my file
</commit_message>
<xml_diff>
--- a/Software Engineering project.docx
+++ b/Software Engineering project.docx
@@ -975,32 +975,14 @@
     <w:p>
       <w:pPr>
         <w:pStyle w:val="Default"/>
-        <w:numPr>
-          <w:ilvl w:val="0"/>
-          <w:numId w:val="4"/>
-        </w:numPr>
-        <w:spacing w:after="30"/>
-        <w:jc w:val="both"/>
-        <w:rPr>
-          <w:rFonts w:ascii="new time romans" w:hAnsi="new time romans" w:cs="Times New Roman"/>
-        </w:rPr>
-      </w:pPr>
-      <w:r>
-        <w:rPr>
-          <w:rFonts w:ascii="new time romans" w:hAnsi="new time romans" w:cs="Times New Roman"/>
-        </w:rPr>
-        <w:t>Glossary…………………………………………………………………………………….</w:t>
-      </w:r>
-    </w:p>
-    <w:p>
-      <w:pPr>
-        <w:pStyle w:val="Default"/>
-        <w:spacing w:after="30"/>
-        <w:jc w:val="both"/>
-        <w:rPr>
-          <w:rFonts w:ascii="new time romans" w:hAnsi="new time romans" w:cs="Times New Roman"/>
-        </w:rPr>
-      </w:pPr>
+        <w:spacing w:after="30"/>
+        <w:jc w:val="both"/>
+        <w:rPr>
+          <w:rFonts w:ascii="new time romans" w:hAnsi="new time romans" w:cs="Times New Roman"/>
+        </w:rPr>
+      </w:pPr>
+      <w:bookmarkStart w:id="0" w:name="_GoBack"/>
+      <w:bookmarkEnd w:id="0"/>
     </w:p>
     <w:p>
       <w:pPr>
@@ -2280,23 +2262,13 @@
                 <w:szCs w:val="24"/>
               </w:rPr>
             </w:pPr>
-            <w:proofErr w:type="spellStart"/>
             <w:r>
               <w:rPr>
                 <w:rFonts w:ascii="new time romans" w:hAnsi="new time romans" w:cs="Times New Roman"/>
                 <w:sz w:val="24"/>
                 <w:szCs w:val="24"/>
               </w:rPr>
-              <w:t>Tuhafeni</w:t>
-            </w:r>
-            <w:proofErr w:type="spellEnd"/>
-            <w:r>
-              <w:rPr>
-                <w:rFonts w:ascii="new time romans" w:hAnsi="new time romans" w:cs="Times New Roman"/>
-                <w:sz w:val="24"/>
-                <w:szCs w:val="24"/>
-              </w:rPr>
-              <w:t xml:space="preserve"> Shishiiveni</w:t>
+              <w:t>Tuhafeni Shishiiveni</w:t>
             </w:r>
           </w:p>
         </w:tc>
@@ -2671,23 +2643,13 @@
                 <w:szCs w:val="24"/>
               </w:rPr>
             </w:pPr>
-            <w:proofErr w:type="spellStart"/>
             <w:r>
               <w:rPr>
                 <w:rFonts w:ascii="new time romans" w:hAnsi="new time romans" w:cs="Times New Roman"/>
                 <w:sz w:val="24"/>
                 <w:szCs w:val="24"/>
               </w:rPr>
-              <w:t>Tuhafeni</w:t>
-            </w:r>
-            <w:proofErr w:type="spellEnd"/>
-            <w:r>
-              <w:rPr>
-                <w:rFonts w:ascii="new time romans" w:hAnsi="new time romans" w:cs="Times New Roman"/>
-                <w:sz w:val="24"/>
-                <w:szCs w:val="24"/>
-              </w:rPr>
-              <w:t xml:space="preserve"> Shishiiveni</w:t>
+              <w:t>Tuhafeni Shishiiveni</w:t>
             </w:r>
           </w:p>
         </w:tc>
@@ -4800,33 +4762,8 @@
                 <w:sz w:val="24"/>
                 <w:szCs w:val="24"/>
               </w:rPr>
-              <w:t>-</w:t>
+              <w:t>-Item_no: int</w:t>
             </w:r>
-            <w:proofErr w:type="spellStart"/>
-            <w:r>
-              <w:rPr>
-                <w:sz w:val="24"/>
-                <w:szCs w:val="24"/>
-              </w:rPr>
-              <w:t>Item_no</w:t>
-            </w:r>
-            <w:proofErr w:type="spellEnd"/>
-            <w:r>
-              <w:rPr>
-                <w:sz w:val="24"/>
-                <w:szCs w:val="24"/>
-              </w:rPr>
-              <w:t xml:space="preserve">: </w:t>
-            </w:r>
-            <w:proofErr w:type="spellStart"/>
-            <w:r>
-              <w:rPr>
-                <w:sz w:val="24"/>
-                <w:szCs w:val="24"/>
-              </w:rPr>
-              <w:t>int</w:t>
-            </w:r>
-            <w:proofErr w:type="spellEnd"/>
           </w:p>
           <w:p>
             <w:pPr>
@@ -4944,23 +4881,7 @@
                 <w:sz w:val="24"/>
                 <w:szCs w:val="24"/>
               </w:rPr>
-              <w:t>-</w:t>
-            </w:r>
-            <w:proofErr w:type="spellStart"/>
-            <w:r>
-              <w:rPr>
-                <w:sz w:val="24"/>
-                <w:szCs w:val="24"/>
-              </w:rPr>
-              <w:t>Item_name</w:t>
-            </w:r>
-            <w:proofErr w:type="spellEnd"/>
-            <w:r>
-              <w:rPr>
-                <w:sz w:val="24"/>
-                <w:szCs w:val="24"/>
-              </w:rPr>
-              <w:t>: String</w:t>
+              <w:t>-Item_name: String</w:t>
             </w:r>
           </w:p>
           <w:p>
@@ -5018,23 +4939,7 @@
                 <w:sz w:val="24"/>
                 <w:szCs w:val="24"/>
               </w:rPr>
-              <w:t>+</w:t>
-            </w:r>
-            <w:proofErr w:type="spellStart"/>
-            <w:r>
-              <w:rPr>
-                <w:sz w:val="24"/>
-                <w:szCs w:val="24"/>
-              </w:rPr>
-              <w:t>GetItem</w:t>
-            </w:r>
-            <w:proofErr w:type="spellEnd"/>
-            <w:r>
-              <w:rPr>
-                <w:sz w:val="24"/>
-                <w:szCs w:val="24"/>
-              </w:rPr>
-              <w:t>()</w:t>
+              <w:t>+GetItem()</w:t>
             </w:r>
           </w:p>
           <w:p>
@@ -5050,23 +4955,7 @@
                 <w:sz w:val="24"/>
                 <w:szCs w:val="24"/>
               </w:rPr>
-              <w:t>+</w:t>
-            </w:r>
-            <w:proofErr w:type="spellStart"/>
-            <w:r>
-              <w:rPr>
-                <w:sz w:val="24"/>
-                <w:szCs w:val="24"/>
-              </w:rPr>
-              <w:t>GetQuantity</w:t>
-            </w:r>
-            <w:proofErr w:type="spellEnd"/>
-            <w:r>
-              <w:rPr>
-                <w:sz w:val="24"/>
-                <w:szCs w:val="24"/>
-              </w:rPr>
-              <w:t>()</w:t>
+              <w:t>+GetQuantity()</w:t>
             </w:r>
           </w:p>
         </w:tc>
@@ -5128,23 +5017,7 @@
                 <w:sz w:val="24"/>
                 <w:szCs w:val="24"/>
               </w:rPr>
-              <w:t>-</w:t>
-            </w:r>
-            <w:proofErr w:type="spellStart"/>
-            <w:r>
-              <w:rPr>
-                <w:sz w:val="24"/>
-                <w:szCs w:val="24"/>
-              </w:rPr>
-              <w:t>Customer_ID</w:t>
-            </w:r>
-            <w:proofErr w:type="spellEnd"/>
-            <w:r>
-              <w:rPr>
-                <w:sz w:val="24"/>
-                <w:szCs w:val="24"/>
-              </w:rPr>
-              <w:t>: String</w:t>
+              <w:t>-Customer_ID: String</w:t>
             </w:r>
           </w:p>
           <w:p>
@@ -5208,23 +5081,7 @@
                 <w:sz w:val="24"/>
                 <w:szCs w:val="24"/>
               </w:rPr>
-              <w:t>-</w:t>
-            </w:r>
-            <w:proofErr w:type="spellStart"/>
-            <w:r>
-              <w:rPr>
-                <w:sz w:val="24"/>
-                <w:szCs w:val="24"/>
-              </w:rPr>
-              <w:t>telephone_no</w:t>
-            </w:r>
-            <w:proofErr w:type="spellEnd"/>
-            <w:r>
-              <w:rPr>
-                <w:sz w:val="24"/>
-                <w:szCs w:val="24"/>
-              </w:rPr>
-              <w:t>: String</w:t>
+              <w:t>-telephone_no: String</w:t>
             </w:r>
           </w:p>
         </w:tc>
@@ -5487,23 +5344,7 @@
                 <w:sz w:val="24"/>
                 <w:szCs w:val="24"/>
               </w:rPr>
-              <w:t>+</w:t>
-            </w:r>
-            <w:proofErr w:type="spellStart"/>
-            <w:r>
-              <w:rPr>
-                <w:sz w:val="24"/>
-                <w:szCs w:val="24"/>
-              </w:rPr>
-              <w:t>Getname</w:t>
-            </w:r>
-            <w:proofErr w:type="spellEnd"/>
-            <w:r>
-              <w:rPr>
-                <w:sz w:val="24"/>
-                <w:szCs w:val="24"/>
-              </w:rPr>
-              <w:t>()</w:t>
+              <w:t>+Getname()</w:t>
             </w:r>
           </w:p>
           <w:p>
@@ -5519,23 +5360,7 @@
                 <w:sz w:val="24"/>
                 <w:szCs w:val="24"/>
               </w:rPr>
-              <w:t>+</w:t>
-            </w:r>
-            <w:proofErr w:type="spellStart"/>
-            <w:r>
-              <w:rPr>
-                <w:sz w:val="24"/>
-                <w:szCs w:val="24"/>
-              </w:rPr>
-              <w:t>Getemail</w:t>
-            </w:r>
-            <w:proofErr w:type="spellEnd"/>
-            <w:r>
-              <w:rPr>
-                <w:sz w:val="24"/>
-                <w:szCs w:val="24"/>
-              </w:rPr>
-              <w:t>()</w:t>
+              <w:t>+Getemail()</w:t>
             </w:r>
           </w:p>
           <w:p>
@@ -5551,23 +5376,7 @@
                 <w:sz w:val="24"/>
                 <w:szCs w:val="24"/>
               </w:rPr>
-              <w:t>+</w:t>
-            </w:r>
-            <w:proofErr w:type="spellStart"/>
-            <w:r>
-              <w:rPr>
-                <w:sz w:val="24"/>
-                <w:szCs w:val="24"/>
-              </w:rPr>
-              <w:t>Getsurname</w:t>
-            </w:r>
-            <w:proofErr w:type="spellEnd"/>
-            <w:r>
-              <w:rPr>
-                <w:sz w:val="24"/>
-                <w:szCs w:val="24"/>
-              </w:rPr>
-              <w:t>()</w:t>
+              <w:t>+Getsurname()</w:t>
             </w:r>
           </w:p>
         </w:tc>
@@ -6686,23 +6495,7 @@
                 <w:sz w:val="24"/>
                 <w:szCs w:val="24"/>
               </w:rPr>
-              <w:t>-</w:t>
-            </w:r>
-            <w:proofErr w:type="spellStart"/>
-            <w:r>
-              <w:rPr>
-                <w:sz w:val="24"/>
-                <w:szCs w:val="24"/>
-              </w:rPr>
-              <w:t>Customer_name</w:t>
-            </w:r>
-            <w:proofErr w:type="spellEnd"/>
-            <w:r>
-              <w:rPr>
-                <w:sz w:val="24"/>
-                <w:szCs w:val="24"/>
-              </w:rPr>
-              <w:t>: String</w:t>
+              <w:t>-Customer_name: String</w:t>
             </w:r>
           </w:p>
           <w:p>
@@ -6718,23 +6511,7 @@
                 <w:sz w:val="24"/>
                 <w:szCs w:val="24"/>
               </w:rPr>
-              <w:t>-</w:t>
-            </w:r>
-            <w:proofErr w:type="spellStart"/>
-            <w:r>
-              <w:rPr>
-                <w:sz w:val="24"/>
-                <w:szCs w:val="24"/>
-              </w:rPr>
-              <w:t>Customer_ID</w:t>
-            </w:r>
-            <w:proofErr w:type="spellEnd"/>
-            <w:r>
-              <w:rPr>
-                <w:sz w:val="24"/>
-                <w:szCs w:val="24"/>
-              </w:rPr>
-              <w:t>: String</w:t>
+              <w:t>-Customer_ID: String</w:t>
             </w:r>
           </w:p>
           <w:p>
@@ -6750,23 +6527,7 @@
                 <w:sz w:val="24"/>
                 <w:szCs w:val="24"/>
               </w:rPr>
-              <w:t>-</w:t>
-            </w:r>
-            <w:proofErr w:type="spellStart"/>
-            <w:r>
-              <w:rPr>
-                <w:sz w:val="24"/>
-                <w:szCs w:val="24"/>
-              </w:rPr>
-              <w:t>Rental_date</w:t>
-            </w:r>
-            <w:proofErr w:type="spellEnd"/>
-            <w:r>
-              <w:rPr>
-                <w:sz w:val="24"/>
-                <w:szCs w:val="24"/>
-              </w:rPr>
-              <w:t>: Date</w:t>
+              <w:t>-Rental_date: Date</w:t>
             </w:r>
           </w:p>
           <w:p>
@@ -6782,33 +6543,8 @@
                 <w:sz w:val="24"/>
                 <w:szCs w:val="24"/>
               </w:rPr>
-              <w:t>-</w:t>
+              <w:t>-item_no: Int</w:t>
             </w:r>
-            <w:proofErr w:type="spellStart"/>
-            <w:r>
-              <w:rPr>
-                <w:sz w:val="24"/>
-                <w:szCs w:val="24"/>
-              </w:rPr>
-              <w:t>item_no</w:t>
-            </w:r>
-            <w:proofErr w:type="spellEnd"/>
-            <w:r>
-              <w:rPr>
-                <w:sz w:val="24"/>
-                <w:szCs w:val="24"/>
-              </w:rPr>
-              <w:t xml:space="preserve">: </w:t>
-            </w:r>
-            <w:proofErr w:type="spellStart"/>
-            <w:r>
-              <w:rPr>
-                <w:sz w:val="24"/>
-                <w:szCs w:val="24"/>
-              </w:rPr>
-              <w:t>Int</w:t>
-            </w:r>
-            <w:proofErr w:type="spellEnd"/>
           </w:p>
           <w:p>
             <w:pPr>
@@ -6849,23 +6585,7 @@
                 <w:sz w:val="24"/>
                 <w:szCs w:val="24"/>
               </w:rPr>
-              <w:t>+</w:t>
-            </w:r>
-            <w:proofErr w:type="spellStart"/>
-            <w:r>
-              <w:rPr>
-                <w:sz w:val="24"/>
-                <w:szCs w:val="24"/>
-              </w:rPr>
-              <w:t>AddBookings</w:t>
-            </w:r>
-            <w:proofErr w:type="spellEnd"/>
-            <w:r>
-              <w:rPr>
-                <w:sz w:val="24"/>
-                <w:szCs w:val="24"/>
-              </w:rPr>
-              <w:t>()</w:t>
+              <w:t>+AddBookings()</w:t>
             </w:r>
           </w:p>
           <w:p>
@@ -6881,39 +6601,7 @@
                 <w:sz w:val="24"/>
                 <w:szCs w:val="24"/>
               </w:rPr>
-              <w:t>+</w:t>
-            </w:r>
-            <w:proofErr w:type="spellStart"/>
-            <w:r>
-              <w:rPr>
-                <w:sz w:val="24"/>
-                <w:szCs w:val="24"/>
-              </w:rPr>
-              <w:t>EditBooking</w:t>
-            </w:r>
-            <w:proofErr w:type="spellEnd"/>
-            <w:r>
-              <w:rPr>
-                <w:sz w:val="24"/>
-                <w:szCs w:val="24"/>
-              </w:rPr>
-              <w:t xml:space="preserve">( </w:t>
-            </w:r>
-            <w:proofErr w:type="spellStart"/>
-            <w:r>
-              <w:rPr>
-                <w:sz w:val="24"/>
-                <w:szCs w:val="24"/>
-              </w:rPr>
-              <w:t>int</w:t>
-            </w:r>
-            <w:proofErr w:type="spellEnd"/>
-            <w:r>
-              <w:rPr>
-                <w:sz w:val="24"/>
-                <w:szCs w:val="24"/>
-              </w:rPr>
-              <w:t>:</w:t>
+              <w:t>+EditBooking( int:</w:t>
             </w:r>
           </w:p>
           <w:p>
@@ -6961,23 +6649,7 @@
                 <w:sz w:val="24"/>
                 <w:szCs w:val="24"/>
               </w:rPr>
-              <w:t>+</w:t>
-            </w:r>
-            <w:proofErr w:type="spellStart"/>
-            <w:r>
-              <w:rPr>
-                <w:sz w:val="24"/>
-                <w:szCs w:val="24"/>
-              </w:rPr>
-              <w:t>RollBack</w:t>
-            </w:r>
-            <w:proofErr w:type="spellEnd"/>
-            <w:r>
-              <w:rPr>
-                <w:sz w:val="24"/>
-                <w:szCs w:val="24"/>
-              </w:rPr>
-              <w:t>()</w:t>
+              <w:t>+RollBack()</w:t>
             </w:r>
           </w:p>
         </w:tc>
@@ -7049,64 +6721,7 @@
                 <w:sz w:val="24"/>
                 <w:szCs w:val="24"/>
               </w:rPr>
-              <w:t>-</w:t>
-            </w:r>
-            <w:proofErr w:type="spellStart"/>
-            <w:r>
-              <w:rPr>
-                <w:sz w:val="24"/>
-                <w:szCs w:val="24"/>
-              </w:rPr>
-              <w:t>noOfItems</w:t>
-            </w:r>
-            <w:proofErr w:type="spellEnd"/>
-            <w:r>
-              <w:rPr>
-                <w:sz w:val="24"/>
-                <w:szCs w:val="24"/>
-              </w:rPr>
-              <w:t xml:space="preserve">: </w:t>
-            </w:r>
-            <w:proofErr w:type="spellStart"/>
-            <w:r>
-              <w:rPr>
-                <w:sz w:val="24"/>
-                <w:szCs w:val="24"/>
-              </w:rPr>
-              <w:t>int</w:t>
-            </w:r>
-            <w:proofErr w:type="spellEnd"/>
-          </w:p>
-          <w:p>
-            <w:pPr>
-              <w:spacing w:after="30"/>
-              <w:rPr>
-                <w:sz w:val="24"/>
-                <w:szCs w:val="24"/>
-              </w:rPr>
-            </w:pPr>
-            <w:r>
-              <w:rPr>
-                <w:sz w:val="24"/>
-                <w:szCs w:val="24"/>
-              </w:rPr>
-              <w:t>-</w:t>
-            </w:r>
-            <w:proofErr w:type="spellStart"/>
-            <w:r>
-              <w:rPr>
-                <w:sz w:val="24"/>
-                <w:szCs w:val="24"/>
-              </w:rPr>
-              <w:t>itemName</w:t>
-            </w:r>
-            <w:proofErr w:type="spellEnd"/>
-            <w:r>
-              <w:rPr>
-                <w:sz w:val="24"/>
-                <w:szCs w:val="24"/>
-              </w:rPr>
-              <w:t>: String</w:t>
+              <w:t>-noOfItems: int</w:t>
             </w:r>
           </w:p>
           <w:p>
@@ -7122,23 +6737,23 @@
                 <w:sz w:val="24"/>
                 <w:szCs w:val="24"/>
               </w:rPr>
-              <w:t>-</w:t>
+              <w:t>-itemName: String</w:t>
             </w:r>
-            <w:proofErr w:type="spellStart"/>
+          </w:p>
+          <w:p>
+            <w:pPr>
+              <w:spacing w:after="30"/>
+              <w:rPr>
+                <w:sz w:val="24"/>
+                <w:szCs w:val="24"/>
+              </w:rPr>
+            </w:pPr>
             <w:r>
               <w:rPr>
                 <w:sz w:val="24"/>
                 <w:szCs w:val="24"/>
               </w:rPr>
-              <w:t>accountNumber</w:t>
-            </w:r>
-            <w:proofErr w:type="spellEnd"/>
-            <w:r>
-              <w:rPr>
-                <w:sz w:val="24"/>
-                <w:szCs w:val="24"/>
-              </w:rPr>
-              <w:t>: String</w:t>
+              <w:t>-accountNumber: String</w:t>
             </w:r>
           </w:p>
         </w:tc>
@@ -7164,23 +6779,7 @@
                 <w:sz w:val="24"/>
                 <w:szCs w:val="24"/>
               </w:rPr>
-              <w:t>+</w:t>
-            </w:r>
-            <w:proofErr w:type="spellStart"/>
-            <w:r>
-              <w:rPr>
-                <w:sz w:val="24"/>
-                <w:szCs w:val="24"/>
-              </w:rPr>
-              <w:t>Getprice</w:t>
-            </w:r>
-            <w:proofErr w:type="spellEnd"/>
-            <w:r>
-              <w:rPr>
-                <w:sz w:val="24"/>
-                <w:szCs w:val="24"/>
-              </w:rPr>
-              <w:t>()</w:t>
+              <w:t>+Getprice()</w:t>
             </w:r>
           </w:p>
           <w:p>
@@ -7196,23 +6795,7 @@
                 <w:sz w:val="24"/>
                 <w:szCs w:val="24"/>
               </w:rPr>
-              <w:t>+</w:t>
-            </w:r>
-            <w:proofErr w:type="spellStart"/>
-            <w:r>
-              <w:rPr>
-                <w:sz w:val="24"/>
-                <w:szCs w:val="24"/>
-              </w:rPr>
-              <w:t>Getname</w:t>
-            </w:r>
-            <w:proofErr w:type="spellEnd"/>
-            <w:r>
-              <w:rPr>
-                <w:sz w:val="24"/>
-                <w:szCs w:val="24"/>
-              </w:rPr>
-              <w:t>()</w:t>
+              <w:t>+Getname()</w:t>
             </w:r>
           </w:p>
         </w:tc>
@@ -12498,47 +12081,7 @@
           <w:sz w:val="19"/>
           <w:szCs w:val="19"/>
         </w:rPr>
-        <w:t> </w:t>
-      </w:r>
-      <w:proofErr w:type="spellStart"/>
-      <w:r>
-        <w:rPr>
-          <w:rFonts w:ascii="Arial" w:eastAsia="Times New Roman" w:hAnsi="Arial" w:cs="Arial"/>
-          <w:color w:val="222222"/>
-          <w:sz w:val="19"/>
-          <w:szCs w:val="19"/>
-        </w:rPr>
-        <w:t>Kotonya</w:t>
-      </w:r>
-      <w:proofErr w:type="spellEnd"/>
-      <w:r>
-        <w:rPr>
-          <w:rFonts w:ascii="Arial" w:eastAsia="Times New Roman" w:hAnsi="Arial" w:cs="Arial"/>
-          <w:color w:val="222222"/>
-          <w:sz w:val="19"/>
-          <w:szCs w:val="19"/>
-        </w:rPr>
-        <w:t xml:space="preserve">, G. and </w:t>
-      </w:r>
-      <w:proofErr w:type="spellStart"/>
-      <w:r>
-        <w:rPr>
-          <w:rFonts w:ascii="Arial" w:eastAsia="Times New Roman" w:hAnsi="Arial" w:cs="Arial"/>
-          <w:color w:val="222222"/>
-          <w:sz w:val="19"/>
-          <w:szCs w:val="19"/>
-        </w:rPr>
-        <w:t>Sommerville</w:t>
-      </w:r>
-      <w:proofErr w:type="spellEnd"/>
-      <w:r>
-        <w:rPr>
-          <w:rFonts w:ascii="Arial" w:eastAsia="Times New Roman" w:hAnsi="Arial" w:cs="Arial"/>
-          <w:color w:val="222222"/>
-          <w:sz w:val="19"/>
-          <w:szCs w:val="19"/>
-        </w:rPr>
-        <w:t>, I. 1998. </w:t>
+        <w:t> Kotonya, G. and Sommerville, I. 1998. </w:t>
       </w:r>
       <w:r>
         <w:rPr>
@@ -12558,27 +12101,7 @@
           <w:sz w:val="19"/>
           <w:szCs w:val="19"/>
         </w:rPr>
-        <w:t> </w:t>
-      </w:r>
-      <w:proofErr w:type="spellStart"/>
-      <w:r>
-        <w:rPr>
-          <w:rFonts w:ascii="Arial" w:eastAsia="Times New Roman" w:hAnsi="Arial" w:cs="Arial"/>
-          <w:color w:val="222222"/>
-          <w:sz w:val="19"/>
-          <w:szCs w:val="19"/>
-        </w:rPr>
-        <w:t>Chichester</w:t>
-      </w:r>
-      <w:proofErr w:type="spellEnd"/>
-      <w:r>
-        <w:rPr>
-          <w:rFonts w:ascii="Arial" w:eastAsia="Times New Roman" w:hAnsi="Arial" w:cs="Arial"/>
-          <w:color w:val="222222"/>
-          <w:sz w:val="19"/>
-          <w:szCs w:val="19"/>
-        </w:rPr>
-        <w:t>, UK: John Wiley and Sons.</w:t>
+        <w:t> Chichester, UK: John Wiley and Sons.</w:t>
       </w:r>
     </w:p>
     <w:p>
@@ -12659,53 +12182,19 @@
         </w:rPr>
         <w:t> </w:t>
       </w:r>
-      <w:proofErr w:type="spellStart"/>
-      <w:r>
-        <w:fldChar w:fldCharType="begin"/>
-      </w:r>
-      <w:r>
-        <w:instrText xml:space="preserve"> HYPERLINK "https://en.wikipedia.org/wiki/Murali_Chemuturi" \o "Murali C</w:instrText>
-      </w:r>
-      <w:r>
-        <w:instrText xml:space="preserve">hemuturi" </w:instrText>
-      </w:r>
-      <w:r>
-        <w:fldChar w:fldCharType="separate"/>
-      </w:r>
-      <w:r>
-        <w:rPr>
-          <w:rFonts w:ascii="Arial" w:eastAsia="Times New Roman" w:hAnsi="Arial" w:cs="Arial"/>
-          <w:i/>
-          <w:iCs/>
-          <w:color w:val="0B0080"/>
-          <w:sz w:val="19"/>
-          <w:szCs w:val="19"/>
-        </w:rPr>
-        <w:t>Chemuturi</w:t>
-      </w:r>
-      <w:proofErr w:type="spellEnd"/>
-      <w:r>
-        <w:rPr>
-          <w:rFonts w:ascii="Arial" w:eastAsia="Times New Roman" w:hAnsi="Arial" w:cs="Arial"/>
-          <w:i/>
-          <w:iCs/>
-          <w:color w:val="0B0080"/>
-          <w:sz w:val="19"/>
-          <w:szCs w:val="19"/>
-        </w:rPr>
-        <w:t>, M.</w:t>
-      </w:r>
-      <w:r>
-        <w:rPr>
-          <w:rFonts w:ascii="Arial" w:eastAsia="Times New Roman" w:hAnsi="Arial" w:cs="Arial"/>
-          <w:i/>
-          <w:iCs/>
-          <w:color w:val="0B0080"/>
-          <w:sz w:val="19"/>
-          <w:szCs w:val="19"/>
-        </w:rPr>
-        <w:fldChar w:fldCharType="end"/>
-      </w:r>
+      <w:hyperlink r:id="rId13" w:tooltip="Murali Chemuturi" w:history="1">
+        <w:r>
+          <w:rPr>
+            <w:rFonts w:ascii="Arial" w:eastAsia="Times New Roman" w:hAnsi="Arial" w:cs="Arial"/>
+            <w:i/>
+            <w:iCs/>
+            <w:color w:val="0B0080"/>
+            <w:sz w:val="19"/>
+            <w:szCs w:val="19"/>
+          </w:rPr>
+          <w:t>Chemuturi, M.</w:t>
+        </w:r>
+      </w:hyperlink>
       <w:r>
         <w:rPr>
           <w:rFonts w:ascii="Arial" w:eastAsia="Times New Roman" w:hAnsi="Arial" w:cs="Arial"/>
@@ -12717,8 +12206,7 @@
         </w:rPr>
         <w:t> (2013). Requirements Engineering and Management for Software Development Projects. </w:t>
       </w:r>
-      <w:hyperlink r:id="rId13" w:tooltip="Digital object identifier" w:history="1">
-        <w:proofErr w:type="gramStart"/>
+      <w:hyperlink r:id="rId14" w:tooltip="Digital object identifier" w:history="1">
         <w:r>
           <w:rPr>
             <w:rFonts w:ascii="Arial" w:eastAsia="Times New Roman" w:hAnsi="Arial" w:cs="Arial"/>
@@ -12730,7 +12218,6 @@
           </w:rPr>
           <w:t>doi</w:t>
         </w:r>
-        <w:proofErr w:type="gramEnd"/>
       </w:hyperlink>
       <w:r>
         <w:rPr>
@@ -12743,7 +12230,7 @@
         </w:rPr>
         <w:t>:</w:t>
       </w:r>
-      <w:hyperlink r:id="rId14" w:history="1">
+      <w:hyperlink r:id="rId15" w:history="1">
         <w:r>
           <w:rPr>
             <w:rFonts w:ascii="Arial" w:eastAsia="Times New Roman" w:hAnsi="Arial" w:cs="Arial"/>
@@ -12767,7 +12254,7 @@
         </w:rPr>
         <w:t>. </w:t>
       </w:r>
-      <w:hyperlink r:id="rId15" w:tooltip="International Standard Book Number" w:history="1">
+      <w:hyperlink r:id="rId16" w:tooltip="International Standard Book Number" w:history="1">
         <w:r>
           <w:rPr>
             <w:rFonts w:ascii="Arial" w:eastAsia="Times New Roman" w:hAnsi="Arial" w:cs="Arial"/>
@@ -12791,7 +12278,7 @@
         </w:rPr>
         <w:t> </w:t>
       </w:r>
-      <w:hyperlink r:id="rId16" w:tooltip="Special:BookSources/978-1-4614-5376-5" w:history="1">
+      <w:hyperlink r:id="rId17" w:tooltip="Special:BookSources/978-1-4614-5376-5" w:history="1">
         <w:r>
           <w:rPr>
             <w:rFonts w:ascii="Arial" w:eastAsia="Times New Roman" w:hAnsi="Arial" w:cs="Arial"/>
@@ -12828,8 +12315,6 @@
           <w:szCs w:val="19"/>
         </w:rPr>
       </w:pPr>
-      <w:bookmarkStart w:id="0" w:name="_GoBack"/>
-      <w:bookmarkEnd w:id="0"/>
     </w:p>
     <w:p>
       <w:pPr>
@@ -13319,7 +12804,7 @@
       </w:pPr>
     </w:p>
     <w:sectPr>
-      <w:footerReference w:type="default" r:id="rId17"/>
+      <w:footerReference w:type="default" r:id="rId18"/>
       <w:pgSz w:w="12240" w:h="15840"/>
       <w:pgMar w:top="1440" w:right="1440" w:bottom="1440" w:left="1440" w:header="720" w:footer="720" w:gutter="0"/>
       <w:cols w:space="720"/>
@@ -15641,7 +15126,7 @@
 </file>
 
 <file path=customXml/itemProps1.xml><?xml version="1.0" encoding="utf-8"?>
-<ds:datastoreItem xmlns:ds="http://schemas.openxmlformats.org/officeDocument/2006/customXml" ds:itemID="{83523F36-CB62-4648-AF42-82F4C4F918B2}">
+<ds:datastoreItem xmlns:ds="http://schemas.openxmlformats.org/officeDocument/2006/customXml" ds:itemID="{5E8A159C-C2B8-4EA8-82E9-4480191D8C4E}">
   <ds:schemaRefs>
     <ds:schemaRef ds:uri="http://schemas.openxmlformats.org/officeDocument/2006/bibliography"/>
   </ds:schemaRefs>

</xml_diff>